<commit_message>
changed .docx to PDF, added new user stories to US doc
</commit_message>
<xml_diff>
--- a/Documents/Deliverable drafts_&_templates/Deliverable 1/SixGuys_Deliverable_1_UserStory.docx
+++ b/Documents/Deliverable drafts_&_templates/Deliverable 1/SixGuys_Deliverable_1_UserStory.docx
@@ -11,6 +11,8 @@
           <w:szCs w:val="24"/>
         </w:rPr>
       </w:pPr>
+      <w:bookmarkStart w:id="0" w:name="_GoBack"/>
+      <w:bookmarkEnd w:id="0"/>
       <w:r>
         <w:rPr>
           <w:rFonts w:ascii="Arial" w:eastAsia="Arial" w:hAnsi="Arial" w:cs="Arial"/>
@@ -37,19 +39,11 @@
       </w:pPr>
       <w:r>
         <w:rPr>
-          <w:rFonts w:ascii="Arial" w:eastAsia="Arial Nova" w:hAnsi="Arial" w:cs="Arial"/>
-          <w:sz w:val="24"/>
-          <w:szCs w:val="24"/>
-        </w:rPr>
-        <w:t>As a player who does not have a lot of time to play video games, I want to be able to save my current game state at any tim</w:t>
-      </w:r>
-      <w:r>
-        <w:rPr>
-          <w:rFonts w:ascii="Arial" w:eastAsia="Arial Nova" w:hAnsi="Arial" w:cs="Arial"/>
-          <w:sz w:val="24"/>
-          <w:szCs w:val="24"/>
-        </w:rPr>
-        <w:t xml:space="preserve">e so that I can resume later from when it was last saved </w:t>
+          <w:rFonts w:ascii="Arial" w:hAnsi="Arial" w:cs="Arial"/>
+          <w:sz w:val="24"/>
+          <w:szCs w:val="24"/>
+        </w:rPr>
+        <w:t>As a player I want to be able to save my current game state so that I can come back to it at another time and not have to restart.</w:t>
       </w:r>
     </w:p>
     <w:p>
@@ -279,23 +273,7 @@
           <w:sz w:val="24"/>
           <w:szCs w:val="24"/>
         </w:rPr>
-        <w:t>will make</w:t>
-      </w:r>
-      <w:r>
-        <w:rPr>
-          <w:rFonts w:ascii="Arial" w:eastAsia="Arial Nova" w:hAnsi="Arial" w:cs="Arial"/>
-          <w:sz w:val="24"/>
-          <w:szCs w:val="24"/>
-        </w:rPr>
-        <w:t xml:space="preserve"> </w:t>
-      </w:r>
-      <w:r>
-        <w:rPr>
-          <w:rFonts w:ascii="Arial" w:eastAsia="Arial Nova" w:hAnsi="Arial" w:cs="Arial"/>
-          <w:sz w:val="24"/>
-          <w:szCs w:val="24"/>
-        </w:rPr>
-        <w:t>the game feel polished and complete</w:t>
+        <w:t>will make the game feel polished and complete</w:t>
       </w:r>
     </w:p>
     <w:p>
@@ -674,15 +652,7 @@
           <w:sz w:val="24"/>
           <w:szCs w:val="24"/>
         </w:rPr>
-        <w:t>subtitles.</w:t>
-      </w:r>
-      <w:r>
-        <w:rPr>
-          <w:rFonts w:ascii="Arial" w:eastAsia="Arial Nova" w:hAnsi="Arial" w:cs="Arial"/>
-          <w:sz w:val="24"/>
-          <w:szCs w:val="24"/>
-        </w:rPr>
-        <w:t xml:space="preserve"> I</w:t>
+        <w:t>subtitles. I</w:t>
       </w:r>
       <w:r>
         <w:rPr>
@@ -799,19 +769,271 @@
         </w:rPr>
         <w:t>.</w:t>
       </w:r>
-      <w:bookmarkStart w:id="0" w:name="_GoBack"/>
-      <w:bookmarkEnd w:id="0"/>
-    </w:p>
-    <w:p>
-      <w:pPr>
-        <w:pStyle w:val="ListParagraph"/>
-        <w:spacing w:after="0" w:line="276" w:lineRule="auto"/>
-        <w:rPr>
-          <w:rFonts w:ascii="Arial" w:eastAsia="Arial Nova" w:hAnsi="Arial" w:cs="Arial"/>
-          <w:sz w:val="24"/>
-          <w:szCs w:val="24"/>
-        </w:rPr>
-      </w:pPr>
+    </w:p>
+    <w:p>
+      <w:pPr>
+        <w:pStyle w:val="ListParagraph"/>
+        <w:rPr>
+          <w:rFonts w:ascii="Arial" w:eastAsia="Arial Nova" w:hAnsi="Arial" w:cs="Arial"/>
+          <w:sz w:val="24"/>
+          <w:szCs w:val="24"/>
+        </w:rPr>
+      </w:pPr>
+    </w:p>
+    <w:p>
+      <w:pPr>
+        <w:pStyle w:val="ListParagraph"/>
+        <w:numPr>
+          <w:ilvl w:val="0"/>
+          <w:numId w:val="4"/>
+        </w:numPr>
+        <w:spacing w:after="0" w:line="276" w:lineRule="auto"/>
+        <w:rPr>
+          <w:rFonts w:ascii="Arial" w:eastAsia="Arial Nova" w:hAnsi="Arial" w:cs="Arial"/>
+          <w:sz w:val="24"/>
+          <w:szCs w:val="24"/>
+        </w:rPr>
+      </w:pPr>
+      <w:r>
+        <w:rPr>
+          <w:rFonts w:ascii="Arial" w:hAnsi="Arial" w:cs="Arial"/>
+          <w:sz w:val="24"/>
+          <w:szCs w:val="24"/>
+        </w:rPr>
+        <w:t>As a player I want there to be a button dedicated to pausing the game.</w:t>
+      </w:r>
+    </w:p>
+    <w:p>
+      <w:pPr>
+        <w:pStyle w:val="ListParagraph"/>
+        <w:rPr>
+          <w:rFonts w:ascii="Arial" w:eastAsia="Arial Nova" w:hAnsi="Arial" w:cs="Arial"/>
+          <w:sz w:val="24"/>
+          <w:szCs w:val="24"/>
+        </w:rPr>
+      </w:pPr>
+    </w:p>
+    <w:p>
+      <w:pPr>
+        <w:pStyle w:val="ListParagraph"/>
+        <w:numPr>
+          <w:ilvl w:val="0"/>
+          <w:numId w:val="4"/>
+        </w:numPr>
+        <w:spacing w:after="0" w:line="276" w:lineRule="auto"/>
+        <w:rPr>
+          <w:rFonts w:ascii="Arial" w:eastAsia="Arial Nova" w:hAnsi="Arial" w:cs="Arial"/>
+          <w:sz w:val="24"/>
+          <w:szCs w:val="24"/>
+        </w:rPr>
+      </w:pPr>
+      <w:r>
+        <w:rPr>
+          <w:rFonts w:ascii="Arial" w:hAnsi="Arial" w:cs="Arial"/>
+          <w:sz w:val="24"/>
+          <w:szCs w:val="24"/>
+        </w:rPr>
+        <w:t>As a player I want sound options to be configurable because sometimes I want to play with music, other times without.</w:t>
+      </w:r>
+    </w:p>
+    <w:p>
+      <w:pPr>
+        <w:pStyle w:val="ListParagraph"/>
+        <w:rPr>
+          <w:rFonts w:ascii="Arial" w:eastAsia="Arial Nova" w:hAnsi="Arial" w:cs="Arial"/>
+          <w:sz w:val="24"/>
+          <w:szCs w:val="24"/>
+        </w:rPr>
+      </w:pPr>
+    </w:p>
+    <w:p>
+      <w:pPr>
+        <w:pStyle w:val="ListParagraph"/>
+        <w:numPr>
+          <w:ilvl w:val="0"/>
+          <w:numId w:val="4"/>
+        </w:numPr>
+        <w:spacing w:after="0" w:line="276" w:lineRule="auto"/>
+        <w:rPr>
+          <w:rFonts w:ascii="Arial" w:eastAsia="Arial Nova" w:hAnsi="Arial" w:cs="Arial"/>
+          <w:sz w:val="24"/>
+          <w:szCs w:val="24"/>
+        </w:rPr>
+      </w:pPr>
+      <w:r>
+        <w:rPr>
+          <w:rFonts w:ascii="Arial" w:hAnsi="Arial" w:cs="Arial"/>
+          <w:sz w:val="24"/>
+          <w:szCs w:val="24"/>
+        </w:rPr>
+        <w:t>As a player I want to be able to load my previously saved game so that I can continue where I left off.</w:t>
+      </w:r>
+    </w:p>
+    <w:p>
+      <w:pPr>
+        <w:pStyle w:val="ListParagraph"/>
+        <w:rPr>
+          <w:rFonts w:ascii="Arial" w:eastAsia="Arial Nova" w:hAnsi="Arial" w:cs="Arial"/>
+          <w:sz w:val="24"/>
+          <w:szCs w:val="24"/>
+        </w:rPr>
+      </w:pPr>
+    </w:p>
+    <w:p>
+      <w:pPr>
+        <w:pStyle w:val="ListParagraph"/>
+        <w:numPr>
+          <w:ilvl w:val="0"/>
+          <w:numId w:val="4"/>
+        </w:numPr>
+        <w:spacing w:after="0" w:line="276" w:lineRule="auto"/>
+        <w:rPr>
+          <w:rFonts w:ascii="Arial" w:eastAsia="Arial Nova" w:hAnsi="Arial" w:cs="Arial"/>
+          <w:sz w:val="24"/>
+          <w:szCs w:val="24"/>
+        </w:rPr>
+      </w:pPr>
+      <w:r>
+        <w:rPr>
+          <w:rFonts w:ascii="Arial" w:hAnsi="Arial" w:cs="Arial"/>
+          <w:sz w:val="24"/>
+          <w:szCs w:val="24"/>
+        </w:rPr>
+        <w:t>As a player I want to be able to exit the game so that I can pick it up at another time.</w:t>
+      </w:r>
+    </w:p>
+    <w:p>
+      <w:pPr>
+        <w:pStyle w:val="ListParagraph"/>
+        <w:rPr>
+          <w:rFonts w:ascii="Arial" w:eastAsia="Arial Nova" w:hAnsi="Arial" w:cs="Arial"/>
+          <w:sz w:val="24"/>
+          <w:szCs w:val="24"/>
+        </w:rPr>
+      </w:pPr>
+    </w:p>
+    <w:p>
+      <w:pPr>
+        <w:pStyle w:val="ListParagraph"/>
+        <w:numPr>
+          <w:ilvl w:val="0"/>
+          <w:numId w:val="4"/>
+        </w:numPr>
+        <w:spacing w:after="0" w:line="276" w:lineRule="auto"/>
+        <w:rPr>
+          <w:rFonts w:ascii="Arial" w:eastAsia="Arial Nova" w:hAnsi="Arial" w:cs="Arial"/>
+          <w:sz w:val="24"/>
+          <w:szCs w:val="24"/>
+        </w:rPr>
+      </w:pPr>
+      <w:r>
+        <w:rPr>
+          <w:rFonts w:ascii="Arial" w:hAnsi="Arial" w:cs="Arial"/>
+          <w:sz w:val="24"/>
+          <w:szCs w:val="24"/>
+        </w:rPr>
+        <w:t>As a player I want to be able to mute the sounds and music of the game because it will get annoying if I can't.</w:t>
+      </w:r>
+    </w:p>
+    <w:p>
+      <w:pPr>
+        <w:pStyle w:val="ListParagraph"/>
+        <w:rPr>
+          <w:rFonts w:ascii="Arial" w:eastAsia="Arial Nova" w:hAnsi="Arial" w:cs="Arial"/>
+          <w:sz w:val="24"/>
+          <w:szCs w:val="24"/>
+        </w:rPr>
+      </w:pPr>
+    </w:p>
+    <w:p>
+      <w:pPr>
+        <w:pStyle w:val="ListParagraph"/>
+        <w:numPr>
+          <w:ilvl w:val="0"/>
+          <w:numId w:val="4"/>
+        </w:numPr>
+        <w:spacing w:after="0" w:line="276" w:lineRule="auto"/>
+        <w:rPr>
+          <w:rFonts w:ascii="Arial" w:eastAsia="Arial Nova" w:hAnsi="Arial" w:cs="Arial"/>
+          <w:sz w:val="24"/>
+          <w:szCs w:val="24"/>
+        </w:rPr>
+      </w:pPr>
+      <w:r>
+        <w:rPr>
+          <w:rFonts w:ascii="Arial" w:hAnsi="Arial" w:cs="Arial"/>
+          <w:sz w:val="24"/>
+          <w:szCs w:val="24"/>
+        </w:rPr>
+        <w:lastRenderedPageBreak/>
+        <w:t>As a player I want to be able to adjust my volume so that it is the most comfortable level for me to play with.</w:t>
+      </w:r>
+    </w:p>
+    <w:p>
+      <w:pPr>
+        <w:pStyle w:val="ListParagraph"/>
+        <w:rPr>
+          <w:rFonts w:ascii="Arial" w:eastAsia="Arial Nova" w:hAnsi="Arial" w:cs="Arial"/>
+          <w:sz w:val="24"/>
+          <w:szCs w:val="24"/>
+        </w:rPr>
+      </w:pPr>
+    </w:p>
+    <w:p>
+      <w:pPr>
+        <w:pStyle w:val="ListParagraph"/>
+        <w:numPr>
+          <w:ilvl w:val="0"/>
+          <w:numId w:val="4"/>
+        </w:numPr>
+        <w:spacing w:after="0" w:line="276" w:lineRule="auto"/>
+        <w:rPr>
+          <w:rFonts w:ascii="Arial" w:eastAsia="Arial Nova" w:hAnsi="Arial" w:cs="Arial"/>
+          <w:sz w:val="24"/>
+          <w:szCs w:val="24"/>
+        </w:rPr>
+      </w:pPr>
+      <w:r>
+        <w:rPr>
+          <w:rFonts w:ascii="Arial" w:hAnsi="Arial" w:cs="Arial"/>
+          <w:sz w:val="24"/>
+          <w:szCs w:val="24"/>
+        </w:rPr>
+        <w:t>As a player I want to be able to pick up items so that I can use them.</w:t>
+      </w:r>
+    </w:p>
+    <w:p>
+      <w:pPr>
+        <w:pStyle w:val="ListParagraph"/>
+        <w:rPr>
+          <w:rFonts w:ascii="Arial" w:eastAsia="Arial Nova" w:hAnsi="Arial" w:cs="Arial"/>
+          <w:sz w:val="24"/>
+          <w:szCs w:val="24"/>
+        </w:rPr>
+      </w:pPr>
+    </w:p>
+    <w:p>
+      <w:pPr>
+        <w:pStyle w:val="ListParagraph"/>
+        <w:numPr>
+          <w:ilvl w:val="0"/>
+          <w:numId w:val="4"/>
+        </w:numPr>
+        <w:spacing w:after="0" w:line="276" w:lineRule="auto"/>
+        <w:rPr>
+          <w:rFonts w:ascii="Arial" w:eastAsia="Arial Nova" w:hAnsi="Arial" w:cs="Arial"/>
+          <w:sz w:val="24"/>
+          <w:szCs w:val="24"/>
+        </w:rPr>
+      </w:pPr>
+      <w:r>
+        <w:rPr>
+          <w:rFonts w:ascii="Arial" w:hAnsi="Arial" w:cs="Arial"/>
+          <w:sz w:val="24"/>
+          <w:szCs w:val="24"/>
+        </w:rPr>
+        <w:t>As a player I want to be able to use the items I pick up so that I can gain power ups.</w:t>
+      </w:r>
     </w:p>
     <w:sectPr>
       <w:headerReference w:type="default" r:id="rId8"/>
@@ -1378,7 +1600,7 @@
   <w:abstractNum w:abstractNumId="2" w15:restartNumberingAfterBreak="0">
     <w:nsid w:val="4A671686"/>
     <w:multiLevelType w:val="hybridMultilevel"/>
-    <w:tmpl w:val="8C32BC72"/>
+    <w:tmpl w:val="1702124A"/>
     <w:lvl w:ilvl="0" w:tplc="04090001">
       <w:start w:val="1"/>
       <w:numFmt w:val="bullet"/>
@@ -1739,6 +1961,7 @@
     <w:lsdException w:name="HTML Sample" w:semiHidden="1" w:unhideWhenUsed="1"/>
     <w:lsdException w:name="HTML Typewriter" w:semiHidden="1" w:unhideWhenUsed="1"/>
     <w:lsdException w:name="HTML Variable" w:semiHidden="1" w:unhideWhenUsed="1"/>
+    <w:lsdException w:name="Normal Table" w:semiHidden="1" w:unhideWhenUsed="1"/>
     <w:lsdException w:name="annotation subject" w:semiHidden="1" w:unhideWhenUsed="1"/>
     <w:lsdException w:name="No List" w:semiHidden="1" w:unhideWhenUsed="1"/>
     <w:lsdException w:name="Outline List 1" w:semiHidden="1" w:unhideWhenUsed="1"/>
@@ -1785,8 +2008,10 @@
     <w:lsdException w:name="Table Subtle 2" w:semiHidden="1" w:unhideWhenUsed="1"/>
     <w:lsdException w:name="Table Web 1" w:semiHidden="1" w:unhideWhenUsed="1"/>
     <w:lsdException w:name="Table Web 2" w:semiHidden="1" w:unhideWhenUsed="1"/>
+    <w:lsdException w:name="Table Web 3" w:semiHidden="1" w:unhideWhenUsed="1"/>
     <w:lsdException w:name="Balloon Text" w:semiHidden="1" w:unhideWhenUsed="1"/>
     <w:lsdException w:name="Table Grid" w:uiPriority="39"/>
+    <w:lsdException w:name="Table Theme" w:semiHidden="1" w:unhideWhenUsed="1"/>
     <w:lsdException w:name="Placeholder Text" w:semiHidden="1"/>
     <w:lsdException w:name="No Spacing" w:uiPriority="1" w:qFormat="1"/>
     <w:lsdException w:name="Light Shading" w:uiPriority="60"/>

</xml_diff>